<commit_message>
Add player's 17 frames animation
</commit_message>
<xml_diff>
--- a/Week4_presentation/planning&management.docx
+++ b/Week4_presentation/planning&management.docx
@@ -1,6 +1,6 @@
 
 <file path=word/document.xml><?xml version="1.0" encoding="utf-8"?>
-<w:document xmlns:wpc="http://schemas.microsoft.com/office/word/2010/wordprocessingCanvas" xmlns:cx="http://schemas.microsoft.com/office/drawing/2014/chartex" xmlns:cx1="http://schemas.microsoft.com/office/drawing/2015/9/8/chartex" xmlns:cx2="http://schemas.microsoft.com/office/drawing/2015/10/21/chartex" xmlns:mc="http://schemas.openxmlformats.org/markup-compatibility/2006" xmlns:o="urn:schemas-microsoft-com:office:office" xmlns:r="http://schemas.openxmlformats.org/officeDocument/2006/relationships" xmlns:m="http://schemas.openxmlformats.org/officeDocument/2006/math" xmlns:v="urn:schemas-microsoft-com:vml" xmlns:wp14="http://schemas.microsoft.com/office/word/2010/wordprocessingDrawing" xmlns:wp="http://schemas.openxmlformats.org/drawingml/2006/wordprocessingDrawing" xmlns:w10="urn:schemas-microsoft-com:office:word" xmlns:w="http://schemas.openxmlformats.org/wordprocessingml/2006/main" xmlns:w14="http://schemas.microsoft.com/office/word/2010/wordml" xmlns:w15="http://schemas.microsoft.com/office/word/2012/wordml" xmlns:w16se="http://schemas.microsoft.com/office/word/2015/wordml/symex" xmlns:wpg="http://schemas.microsoft.com/office/word/2010/wordprocessingGroup" xmlns:wpi="http://schemas.microsoft.com/office/word/2010/wordprocessingInk" xmlns:wne="http://schemas.microsoft.com/office/word/2006/wordml" xmlns:wps="http://schemas.microsoft.com/office/word/2010/wordprocessingShape" mc:Ignorable="w14 w15 w16se wp14">
+<w:document xmlns:wpc="http://schemas.microsoft.com/office/word/2010/wordprocessingCanvas" xmlns:mc="http://schemas.openxmlformats.org/markup-compatibility/2006" xmlns:o="urn:schemas-microsoft-com:office:office" xmlns:r="http://schemas.openxmlformats.org/officeDocument/2006/relationships" xmlns:m="http://schemas.openxmlformats.org/officeDocument/2006/math" xmlns:v="urn:schemas-microsoft-com:vml" xmlns:wp14="http://schemas.microsoft.com/office/word/2010/wordprocessingDrawing" xmlns:wp="http://schemas.openxmlformats.org/drawingml/2006/wordprocessingDrawing" xmlns:w10="urn:schemas-microsoft-com:office:word" xmlns:w="http://schemas.openxmlformats.org/wordprocessingml/2006/main" xmlns:w14="http://schemas.microsoft.com/office/word/2010/wordml" xmlns:w15="http://schemas.microsoft.com/office/word/2012/wordml" xmlns:wpg="http://schemas.microsoft.com/office/word/2010/wordprocessingGroup" xmlns:wpi="http://schemas.microsoft.com/office/word/2010/wordprocessingInk" xmlns:wne="http://schemas.microsoft.com/office/word/2006/wordml" xmlns:wps="http://schemas.microsoft.com/office/word/2010/wordprocessingShape" mc:Ignorable="w14 w15 wp14">
   <w:body>
     <w:p>
       <w:pPr>
@@ -26,7 +26,7 @@
     </w:p>
     <w:p>
       <w:pPr>
-        <w:pStyle w:val="a3"/>
+        <w:pStyle w:val="ListParagraph"/>
         <w:numPr>
           <w:ilvl w:val="0"/>
           <w:numId w:val="1"/>
@@ -79,7 +79,7 @@
     </w:p>
     <w:p>
       <w:pPr>
-        <w:pStyle w:val="a3"/>
+        <w:pStyle w:val="ListParagraph"/>
         <w:numPr>
           <w:ilvl w:val="0"/>
           <w:numId w:val="1"/>
@@ -105,7 +105,7 @@
     </w:p>
     <w:p>
       <w:pPr>
-        <w:pStyle w:val="a3"/>
+        <w:pStyle w:val="ListParagraph"/>
         <w:numPr>
           <w:ilvl w:val="0"/>
           <w:numId w:val="1"/>
@@ -125,7 +125,7 @@
     </w:p>
     <w:p>
       <w:pPr>
-        <w:pStyle w:val="a3"/>
+        <w:pStyle w:val="ListParagraph"/>
         <w:numPr>
           <w:ilvl w:val="0"/>
           <w:numId w:val="1"/>
@@ -163,7 +163,7 @@
     </w:p>
     <w:p>
       <w:pPr>
-        <w:pStyle w:val="a3"/>
+        <w:pStyle w:val="ListParagraph"/>
         <w:numPr>
           <w:ilvl w:val="0"/>
           <w:numId w:val="1"/>
@@ -189,7 +189,7 @@
     </w:p>
     <w:p>
       <w:pPr>
-        <w:pStyle w:val="a3"/>
+        <w:pStyle w:val="ListParagraph"/>
         <w:numPr>
           <w:ilvl w:val="0"/>
           <w:numId w:val="1"/>
@@ -209,7 +209,7 @@
     </w:p>
     <w:p>
       <w:pPr>
-        <w:pStyle w:val="a3"/>
+        <w:pStyle w:val="ListParagraph"/>
         <w:numPr>
           <w:ilvl w:val="0"/>
           <w:numId w:val="1"/>
@@ -229,7 +229,7 @@
     </w:p>
     <w:p>
       <w:pPr>
-        <w:pStyle w:val="a3"/>
+        <w:pStyle w:val="ListParagraph"/>
         <w:numPr>
           <w:ilvl w:val="0"/>
           <w:numId w:val="1"/>
@@ -244,246 +244,256 @@
         <w:rPr>
           <w:sz w:val="22"/>
         </w:rPr>
-        <w:t>Week8: Write some application logic; prepare presentation which will help me to reflect on what I have achieved and what I need to do to get the project finished.</w:t>
-      </w:r>
-    </w:p>
-    <w:p>
-      <w:pPr>
-        <w:pStyle w:val="a3"/>
-        <w:numPr>
-          <w:ilvl w:val="0"/>
-          <w:numId w:val="1"/>
-        </w:numPr>
-        <w:spacing w:line="360" w:lineRule="auto"/>
-        <w:ind w:firstLineChars="0"/>
-        <w:rPr>
-          <w:sz w:val="22"/>
-        </w:rPr>
-      </w:pPr>
-      <w:r>
-        <w:rPr>
-          <w:sz w:val="22"/>
-        </w:rPr>
-        <w:t>Week</w:t>
-      </w:r>
-      <w:r>
-        <w:rPr>
-          <w:sz w:val="22"/>
-        </w:rPr>
-        <w:t>9</w:t>
-      </w:r>
-      <w:r>
-        <w:rPr>
-          <w:sz w:val="22"/>
-        </w:rPr>
-        <w:t>: Implement the attacki</w:t>
-      </w:r>
-      <w:r>
-        <w:rPr>
-          <w:sz w:val="22"/>
-        </w:rPr>
-        <w:t>ng movement and some basic entering UI design.</w:t>
-      </w:r>
-    </w:p>
-    <w:p>
-      <w:pPr>
-        <w:pStyle w:val="a3"/>
-        <w:numPr>
-          <w:ilvl w:val="0"/>
-          <w:numId w:val="1"/>
-        </w:numPr>
-        <w:spacing w:line="360" w:lineRule="auto"/>
-        <w:ind w:firstLineChars="0"/>
-        <w:rPr>
-          <w:sz w:val="22"/>
-        </w:rPr>
-      </w:pPr>
-      <w:r>
-        <w:rPr>
-          <w:sz w:val="22"/>
-        </w:rPr>
-        <w:t>Week10: Prioritize development of whatever I identify as being most necessary.</w:t>
-      </w:r>
-    </w:p>
-    <w:p>
-      <w:pPr>
-        <w:pStyle w:val="a3"/>
-        <w:numPr>
-          <w:ilvl w:val="0"/>
-          <w:numId w:val="1"/>
-        </w:numPr>
-        <w:spacing w:line="360" w:lineRule="auto"/>
-        <w:ind w:firstLineChars="0"/>
-        <w:rPr>
-          <w:sz w:val="22"/>
-        </w:rPr>
-      </w:pPr>
-      <w:r>
-        <w:rPr>
-          <w:sz w:val="22"/>
-        </w:rPr>
-        <w:t>Week11: Full integration of various elements, testing, fixing.</w:t>
-      </w:r>
-    </w:p>
-    <w:p>
-      <w:pPr>
-        <w:pStyle w:val="a3"/>
-        <w:numPr>
-          <w:ilvl w:val="0"/>
-          <w:numId w:val="1"/>
-        </w:numPr>
-        <w:spacing w:line="360" w:lineRule="auto"/>
-        <w:ind w:firstLineChars="0"/>
-        <w:rPr>
-          <w:sz w:val="22"/>
-        </w:rPr>
-      </w:pPr>
-      <w:r>
-        <w:rPr>
-          <w:sz w:val="22"/>
-        </w:rPr>
-        <w:t>Week12: Fixing and preparation of demonstration and presentation.</w:t>
-      </w:r>
-    </w:p>
-    <w:p>
-      <w:pPr>
-        <w:spacing w:line="360" w:lineRule="auto"/>
-        <w:rPr>
-          <w:sz w:val="22"/>
-        </w:rPr>
-      </w:pPr>
-    </w:p>
-    <w:p>
-      <w:pPr>
-        <w:spacing w:line="360" w:lineRule="auto"/>
-        <w:rPr>
-          <w:rFonts w:hint="eastAsia"/>
-          <w:sz w:val="22"/>
-        </w:rPr>
-      </w:pPr>
-      <w:r>
-        <w:rPr>
-          <w:rFonts w:hint="eastAsia"/>
-          <w:sz w:val="22"/>
-        </w:rPr>
-        <w:t>Management:</w:t>
-      </w:r>
-    </w:p>
-    <w:p>
-      <w:pPr>
-        <w:pStyle w:val="a3"/>
-        <w:numPr>
-          <w:ilvl w:val="0"/>
-          <w:numId w:val="2"/>
-        </w:numPr>
-        <w:spacing w:line="360" w:lineRule="auto"/>
-        <w:ind w:firstLineChars="0"/>
-        <w:rPr>
-          <w:sz w:val="22"/>
-        </w:rPr>
-      </w:pPr>
-      <w:r>
-        <w:rPr>
-          <w:sz w:val="22"/>
-        </w:rPr>
-        <w:t>W</w:t>
-      </w:r>
-      <w:r>
-        <w:rPr>
-          <w:rFonts w:hint="eastAsia"/>
-          <w:sz w:val="22"/>
-        </w:rPr>
-        <w:t>eek</w:t>
-      </w:r>
-      <w:r>
-        <w:rPr>
-          <w:sz w:val="22"/>
-        </w:rPr>
-        <w:t>4: Committed to application concept.</w:t>
-      </w:r>
-    </w:p>
-    <w:p>
-      <w:pPr>
-        <w:pStyle w:val="a3"/>
-        <w:numPr>
-          <w:ilvl w:val="0"/>
-          <w:numId w:val="2"/>
-        </w:numPr>
-        <w:spacing w:line="360" w:lineRule="auto"/>
-        <w:ind w:firstLineChars="0"/>
-        <w:rPr>
-          <w:sz w:val="22"/>
-        </w:rPr>
-      </w:pPr>
-      <w:r>
-        <w:rPr>
-          <w:sz w:val="22"/>
-        </w:rPr>
-        <w:t>Week5, 6, 7: Make sure each part of the function could work, if not, try to find some other replaceable function. Don’t stop in one part all the time.</w:t>
-      </w:r>
-    </w:p>
-    <w:p>
-      <w:pPr>
-        <w:pStyle w:val="a3"/>
-        <w:numPr>
-          <w:ilvl w:val="0"/>
-          <w:numId w:val="2"/>
-        </w:numPr>
-        <w:spacing w:line="360" w:lineRule="auto"/>
-        <w:ind w:firstLineChars="0"/>
-        <w:rPr>
-          <w:sz w:val="22"/>
-        </w:rPr>
-      </w:pPr>
-      <w:r>
-        <w:rPr>
-          <w:sz w:val="22"/>
-        </w:rPr>
-        <w:t>Week9: Emergency reconsideration of core elements to be implemented.</w:t>
-      </w:r>
-    </w:p>
-    <w:p>
-      <w:pPr>
-        <w:pStyle w:val="a3"/>
-        <w:numPr>
-          <w:ilvl w:val="0"/>
-          <w:numId w:val="2"/>
-        </w:numPr>
-        <w:spacing w:line="360" w:lineRule="auto"/>
-        <w:ind w:firstLineChars="0"/>
-        <w:rPr>
-          <w:sz w:val="22"/>
-        </w:rPr>
-      </w:pPr>
-      <w:r>
-        <w:rPr>
-          <w:sz w:val="22"/>
-        </w:rPr>
-        <w:t>Week10: As above.</w:t>
-      </w:r>
-    </w:p>
-    <w:p>
-      <w:pPr>
-        <w:pStyle w:val="a3"/>
-        <w:numPr>
-          <w:ilvl w:val="0"/>
-          <w:numId w:val="2"/>
-        </w:numPr>
-        <w:spacing w:line="360" w:lineRule="auto"/>
-        <w:ind w:firstLineChars="0"/>
-        <w:rPr>
-          <w:rFonts w:hint="eastAsia"/>
-          <w:sz w:val="22"/>
-        </w:rPr>
-      </w:pPr>
-      <w:r>
-        <w:rPr>
-          <w:sz w:val="22"/>
-        </w:rPr>
-        <w:t>Week11: Integrate the greatest part of the project for next week’s presentation and fixing small bugs.</w:t>
+        <w:t xml:space="preserve">Week8: Write some application logic; prepare presentation which will help me to reflect on what I have achieved and what I need to do to get the project </w:t>
+      </w:r>
+      <w:r>
+        <w:rPr>
+          <w:sz w:val="22"/>
+        </w:rPr>
+        <w:t>done</w:t>
       </w:r>
       <w:bookmarkStart w:id="0" w:name="_GoBack"/>
       <w:bookmarkEnd w:id="0"/>
+      <w:r>
+        <w:rPr>
+          <w:sz w:val="22"/>
+        </w:rPr>
+        <w:t>.</w:t>
+      </w:r>
+    </w:p>
+    <w:p>
+      <w:pPr>
+        <w:pStyle w:val="ListParagraph"/>
+        <w:numPr>
+          <w:ilvl w:val="0"/>
+          <w:numId w:val="1"/>
+        </w:numPr>
+        <w:spacing w:line="360" w:lineRule="auto"/>
+        <w:ind w:firstLineChars="0"/>
+        <w:rPr>
+          <w:sz w:val="22"/>
+        </w:rPr>
+      </w:pPr>
+      <w:r>
+        <w:rPr>
+          <w:sz w:val="22"/>
+        </w:rPr>
+        <w:t>Week</w:t>
+      </w:r>
+      <w:r>
+        <w:rPr>
+          <w:sz w:val="22"/>
+        </w:rPr>
+        <w:t>9</w:t>
+      </w:r>
+      <w:r>
+        <w:rPr>
+          <w:sz w:val="22"/>
+        </w:rPr>
+        <w:t>: Implement the attacki</w:t>
+      </w:r>
+      <w:r>
+        <w:rPr>
+          <w:sz w:val="22"/>
+        </w:rPr>
+        <w:t>ng movement and some basic entering UI design.</w:t>
+      </w:r>
+    </w:p>
+    <w:p>
+      <w:pPr>
+        <w:pStyle w:val="ListParagraph"/>
+        <w:numPr>
+          <w:ilvl w:val="0"/>
+          <w:numId w:val="1"/>
+        </w:numPr>
+        <w:spacing w:line="360" w:lineRule="auto"/>
+        <w:ind w:firstLineChars="0"/>
+        <w:rPr>
+          <w:sz w:val="22"/>
+        </w:rPr>
+      </w:pPr>
+      <w:r>
+        <w:rPr>
+          <w:sz w:val="22"/>
+        </w:rPr>
+        <w:t>Week10: Prioritize development of whatever I identify as being most necessary.</w:t>
+      </w:r>
+    </w:p>
+    <w:p>
+      <w:pPr>
+        <w:pStyle w:val="ListParagraph"/>
+        <w:numPr>
+          <w:ilvl w:val="0"/>
+          <w:numId w:val="1"/>
+        </w:numPr>
+        <w:spacing w:line="360" w:lineRule="auto"/>
+        <w:ind w:firstLineChars="0"/>
+        <w:rPr>
+          <w:sz w:val="22"/>
+        </w:rPr>
+      </w:pPr>
+      <w:r>
+        <w:rPr>
+          <w:sz w:val="22"/>
+        </w:rPr>
+        <w:t>Week11: Full integration of various elements, testing, fixing.</w:t>
+      </w:r>
+    </w:p>
+    <w:p>
+      <w:pPr>
+        <w:pStyle w:val="ListParagraph"/>
+        <w:numPr>
+          <w:ilvl w:val="0"/>
+          <w:numId w:val="1"/>
+        </w:numPr>
+        <w:spacing w:line="360" w:lineRule="auto"/>
+        <w:ind w:firstLineChars="0"/>
+        <w:rPr>
+          <w:sz w:val="22"/>
+        </w:rPr>
+      </w:pPr>
+      <w:r>
+        <w:rPr>
+          <w:sz w:val="22"/>
+        </w:rPr>
+        <w:t>Week12: Fixing and preparation of demonstration and presentation.</w:t>
+      </w:r>
+    </w:p>
+    <w:p>
+      <w:pPr>
+        <w:spacing w:line="360" w:lineRule="auto"/>
+        <w:rPr>
+          <w:sz w:val="22"/>
+        </w:rPr>
+      </w:pPr>
+    </w:p>
+    <w:p>
+      <w:pPr>
+        <w:spacing w:line="360" w:lineRule="auto"/>
+        <w:rPr>
+          <w:sz w:val="22"/>
+        </w:rPr>
+      </w:pPr>
+      <w:r>
+        <w:rPr>
+          <w:rFonts w:hint="eastAsia"/>
+          <w:sz w:val="22"/>
+        </w:rPr>
+        <w:t>Management:</w:t>
+      </w:r>
+    </w:p>
+    <w:p>
+      <w:pPr>
+        <w:pStyle w:val="ListParagraph"/>
+        <w:numPr>
+          <w:ilvl w:val="0"/>
+          <w:numId w:val="2"/>
+        </w:numPr>
+        <w:spacing w:line="360" w:lineRule="auto"/>
+        <w:ind w:firstLineChars="0"/>
+        <w:rPr>
+          <w:sz w:val="22"/>
+        </w:rPr>
+      </w:pPr>
+      <w:r>
+        <w:rPr>
+          <w:sz w:val="22"/>
+        </w:rPr>
+        <w:t>W</w:t>
+      </w:r>
+      <w:r>
+        <w:rPr>
+          <w:rFonts w:hint="eastAsia"/>
+          <w:sz w:val="22"/>
+        </w:rPr>
+        <w:t>eek</w:t>
+      </w:r>
+      <w:r>
+        <w:rPr>
+          <w:sz w:val="22"/>
+        </w:rPr>
+        <w:t>4: Committed to application concept.</w:t>
+      </w:r>
+    </w:p>
+    <w:p>
+      <w:pPr>
+        <w:pStyle w:val="ListParagraph"/>
+        <w:numPr>
+          <w:ilvl w:val="0"/>
+          <w:numId w:val="2"/>
+        </w:numPr>
+        <w:spacing w:line="360" w:lineRule="auto"/>
+        <w:ind w:firstLineChars="0"/>
+        <w:rPr>
+          <w:sz w:val="22"/>
+        </w:rPr>
+      </w:pPr>
+      <w:r>
+        <w:rPr>
+          <w:sz w:val="22"/>
+        </w:rPr>
+        <w:t>Week5, 6, 7: Make sure each part of the function could work, if not, try to find some other replaceable function. Don’t stop in one part all the time.</w:t>
+      </w:r>
+    </w:p>
+    <w:p>
+      <w:pPr>
+        <w:pStyle w:val="ListParagraph"/>
+        <w:numPr>
+          <w:ilvl w:val="0"/>
+          <w:numId w:val="2"/>
+        </w:numPr>
+        <w:spacing w:line="360" w:lineRule="auto"/>
+        <w:ind w:firstLineChars="0"/>
+        <w:rPr>
+          <w:sz w:val="22"/>
+        </w:rPr>
+      </w:pPr>
+      <w:r>
+        <w:rPr>
+          <w:sz w:val="22"/>
+        </w:rPr>
+        <w:t>Week9: Emergency reconsideration of core elements to be implemented.</w:t>
+      </w:r>
+    </w:p>
+    <w:p>
+      <w:pPr>
+        <w:pStyle w:val="ListParagraph"/>
+        <w:numPr>
+          <w:ilvl w:val="0"/>
+          <w:numId w:val="2"/>
+        </w:numPr>
+        <w:spacing w:line="360" w:lineRule="auto"/>
+        <w:ind w:firstLineChars="0"/>
+        <w:rPr>
+          <w:sz w:val="22"/>
+        </w:rPr>
+      </w:pPr>
+      <w:r>
+        <w:rPr>
+          <w:sz w:val="22"/>
+        </w:rPr>
+        <w:t>Week10: As above.</w:t>
+      </w:r>
+    </w:p>
+    <w:p>
+      <w:pPr>
+        <w:pStyle w:val="ListParagraph"/>
+        <w:numPr>
+          <w:ilvl w:val="0"/>
+          <w:numId w:val="2"/>
+        </w:numPr>
+        <w:spacing w:line="360" w:lineRule="auto"/>
+        <w:ind w:firstLineChars="0"/>
+        <w:rPr>
+          <w:sz w:val="22"/>
+        </w:rPr>
+      </w:pPr>
+      <w:r>
+        <w:rPr>
+          <w:sz w:val="22"/>
+        </w:rPr>
+        <w:t>Week11: Integrate the greatest part of the project for next week’s presentation and fixing small bugs.</w:t>
+      </w:r>
     </w:p>
     <w:sectPr>
       <w:pgSz w:w="11906" w:h="16838"/>
@@ -496,7 +506,7 @@
 </file>
 
 <file path=word/numbering.xml><?xml version="1.0" encoding="utf-8"?>
-<w:numbering xmlns:wpc="http://schemas.microsoft.com/office/word/2010/wordprocessingCanvas" xmlns:cx="http://schemas.microsoft.com/office/drawing/2014/chartex" xmlns:cx1="http://schemas.microsoft.com/office/drawing/2015/9/8/chartex" xmlns:cx2="http://schemas.microsoft.com/office/drawing/2015/10/21/chartex" xmlns:mc="http://schemas.openxmlformats.org/markup-compatibility/2006" xmlns:o="urn:schemas-microsoft-com:office:office" xmlns:r="http://schemas.openxmlformats.org/officeDocument/2006/relationships" xmlns:m="http://schemas.openxmlformats.org/officeDocument/2006/math" xmlns:v="urn:schemas-microsoft-com:vml" xmlns:wp14="http://schemas.microsoft.com/office/word/2010/wordprocessingDrawing" xmlns:wp="http://schemas.openxmlformats.org/drawingml/2006/wordprocessingDrawing" xmlns:w10="urn:schemas-microsoft-com:office:word" xmlns:w="http://schemas.openxmlformats.org/wordprocessingml/2006/main" xmlns:w14="http://schemas.microsoft.com/office/word/2010/wordml" xmlns:w15="http://schemas.microsoft.com/office/word/2012/wordml" xmlns:w16se="http://schemas.microsoft.com/office/word/2015/wordml/symex" xmlns:wpg="http://schemas.microsoft.com/office/word/2010/wordprocessingGroup" xmlns:wpi="http://schemas.microsoft.com/office/word/2010/wordprocessingInk" xmlns:wne="http://schemas.microsoft.com/office/word/2006/wordml" xmlns:wps="http://schemas.microsoft.com/office/word/2010/wordprocessingShape" mc:Ignorable="w14 w15 w16se wp14">
+<w:numbering xmlns:wpc="http://schemas.microsoft.com/office/word/2010/wordprocessingCanvas" xmlns:mc="http://schemas.openxmlformats.org/markup-compatibility/2006" xmlns:o="urn:schemas-microsoft-com:office:office" xmlns:r="http://schemas.openxmlformats.org/officeDocument/2006/relationships" xmlns:m="http://schemas.openxmlformats.org/officeDocument/2006/math" xmlns:v="urn:schemas-microsoft-com:vml" xmlns:wp14="http://schemas.microsoft.com/office/word/2010/wordprocessingDrawing" xmlns:wp="http://schemas.openxmlformats.org/drawingml/2006/wordprocessingDrawing" xmlns:w10="urn:schemas-microsoft-com:office:word" xmlns:w="http://schemas.openxmlformats.org/wordprocessingml/2006/main" xmlns:w14="http://schemas.microsoft.com/office/word/2010/wordml" xmlns:w15="http://schemas.microsoft.com/office/word/2012/wordml" xmlns:wpg="http://schemas.microsoft.com/office/word/2010/wordprocessingGroup" xmlns:wpi="http://schemas.microsoft.com/office/word/2010/wordprocessingInk" xmlns:wne="http://schemas.microsoft.com/office/word/2006/wordml" xmlns:wps="http://schemas.microsoft.com/office/word/2010/wordprocessingShape" mc:Ignorable="w14 w15 wp14">
   <w:abstractNum w:abstractNumId="0" w15:restartNumberingAfterBreak="0">
     <w:nsid w:val="16254F69"/>
     <w:multiLevelType w:val="hybridMultilevel"/>
@@ -737,7 +747,7 @@
 </file>
 
 <file path=word/styles.xml><?xml version="1.0" encoding="utf-8"?>
-<w:styles xmlns:mc="http://schemas.openxmlformats.org/markup-compatibility/2006" xmlns:r="http://schemas.openxmlformats.org/officeDocument/2006/relationships" xmlns:w="http://schemas.openxmlformats.org/wordprocessingml/2006/main" xmlns:w14="http://schemas.microsoft.com/office/word/2010/wordml" xmlns:w15="http://schemas.microsoft.com/office/word/2012/wordml" xmlns:w16se="http://schemas.microsoft.com/office/word/2015/wordml/symex" mc:Ignorable="w14 w15 w16se">
+<w:styles xmlns:mc="http://schemas.openxmlformats.org/markup-compatibility/2006" xmlns:r="http://schemas.openxmlformats.org/officeDocument/2006/relationships" xmlns:w="http://schemas.openxmlformats.org/wordprocessingml/2006/main" xmlns:w14="http://schemas.microsoft.com/office/word/2010/wordml" xmlns:w15="http://schemas.microsoft.com/office/word/2012/wordml" mc:Ignorable="w14 w15">
   <w:docDefaults>
     <w:rPrDefault>
       <w:rPr>
@@ -750,7 +760,7 @@
     </w:rPrDefault>
     <w:pPrDefault/>
   </w:docDefaults>
-  <w:latentStyles w:defLockedState="0" w:defUIPriority="99" w:defSemiHidden="0" w:defUnhideWhenUsed="0" w:defQFormat="0" w:count="372">
+  <w:latentStyles w:defLockedState="0" w:defUIPriority="99" w:defSemiHidden="0" w:defUnhideWhenUsed="0" w:defQFormat="0" w:count="371">
     <w:lsdException w:name="Normal" w:uiPriority="0" w:qFormat="1"/>
     <w:lsdException w:name="heading 1" w:uiPriority="9" w:qFormat="1"/>
     <w:lsdException w:name="heading 2" w:semiHidden="1" w:uiPriority="9" w:unhideWhenUsed="1" w:qFormat="1"/>
@@ -856,6 +866,7 @@
     <w:lsdException w:name="HTML Sample" w:semiHidden="1" w:unhideWhenUsed="1"/>
     <w:lsdException w:name="HTML Typewriter" w:semiHidden="1" w:unhideWhenUsed="1"/>
     <w:lsdException w:name="HTML Variable" w:semiHidden="1" w:unhideWhenUsed="1"/>
+    <w:lsdException w:name="Normal Table" w:semiHidden="1" w:unhideWhenUsed="1"/>
     <w:lsdException w:name="annotation subject" w:semiHidden="1" w:unhideWhenUsed="1"/>
     <w:lsdException w:name="No List" w:semiHidden="1" w:unhideWhenUsed="1"/>
     <w:lsdException w:name="Outline List 1" w:semiHidden="1" w:unhideWhenUsed="1"/>
@@ -902,8 +913,10 @@
     <w:lsdException w:name="Table Subtle 2" w:semiHidden="1" w:unhideWhenUsed="1"/>
     <w:lsdException w:name="Table Web 1" w:semiHidden="1" w:unhideWhenUsed="1"/>
     <w:lsdException w:name="Table Web 2" w:semiHidden="1" w:unhideWhenUsed="1"/>
+    <w:lsdException w:name="Table Web 3" w:semiHidden="1" w:unhideWhenUsed="1"/>
     <w:lsdException w:name="Balloon Text" w:semiHidden="1" w:unhideWhenUsed="1"/>
     <w:lsdException w:name="Table Grid" w:uiPriority="39"/>
+    <w:lsdException w:name="Table Theme" w:semiHidden="1" w:unhideWhenUsed="1"/>
     <w:lsdException w:name="Placeholder Text" w:semiHidden="1"/>
     <w:lsdException w:name="No Spacing" w:uiPriority="1" w:qFormat="1"/>
     <w:lsdException w:name="Light Shading" w:uiPriority="60"/>
@@ -1119,9 +1132,8 @@
     <w:lsdException w:name="List Table 5 Dark Accent 6" w:uiPriority="50"/>
     <w:lsdException w:name="List Table 6 Colorful Accent 6" w:uiPriority="51"/>
     <w:lsdException w:name="List Table 7 Colorful Accent 6" w:uiPriority="52"/>
-    <w:lsdException w:name="Mention" w:semiHidden="1" w:unhideWhenUsed="1"/>
   </w:latentStyles>
-  <w:style w:type="paragraph" w:default="1" w:styleId="a">
+  <w:style w:type="paragraph" w:default="1" w:styleId="Normal">
     <w:name w:val="Normal"/>
     <w:qFormat/>
     <w:pPr>
@@ -1129,13 +1141,13 @@
       <w:jc w:val="both"/>
     </w:pPr>
   </w:style>
-  <w:style w:type="character" w:default="1" w:styleId="a0">
+  <w:style w:type="character" w:default="1" w:styleId="DefaultParagraphFont">
     <w:name w:val="Default Paragraph Font"/>
     <w:uiPriority w:val="1"/>
     <w:semiHidden/>
     <w:unhideWhenUsed/>
   </w:style>
-  <w:style w:type="table" w:default="1" w:styleId="a1">
+  <w:style w:type="table" w:default="1" w:styleId="TableNormal">
     <w:name w:val="Normal Table"/>
     <w:uiPriority w:val="99"/>
     <w:semiHidden/>
@@ -1150,15 +1162,15 @@
       </w:tblCellMar>
     </w:tblPr>
   </w:style>
-  <w:style w:type="numbering" w:default="1" w:styleId="a2">
+  <w:style w:type="numbering" w:default="1" w:styleId="NoList">
     <w:name w:val="No List"/>
     <w:uiPriority w:val="99"/>
     <w:semiHidden/>
     <w:unhideWhenUsed/>
   </w:style>
-  <w:style w:type="paragraph" w:styleId="a3">
+  <w:style w:type="paragraph" w:styleId="ListParagraph">
     <w:name w:val="List Paragraph"/>
-    <w:basedOn w:val="a"/>
+    <w:basedOn w:val="Normal"/>
     <w:uiPriority w:val="34"/>
     <w:qFormat/>
     <w:rsid w:val="00241726"/>

</xml_diff>

<commit_message>
Add the revising presentation
</commit_message>
<xml_diff>
--- a/Week4_presentation/planning&management.docx
+++ b/Week4_presentation/planning&management.docx
@@ -1,6 +1,6 @@
 
 <file path=word/document.xml><?xml version="1.0" encoding="utf-8"?>
-<w:document xmlns:wpc="http://schemas.microsoft.com/office/word/2010/wordprocessingCanvas" xmlns:mc="http://schemas.openxmlformats.org/markup-compatibility/2006" xmlns:o="urn:schemas-microsoft-com:office:office" xmlns:r="http://schemas.openxmlformats.org/officeDocument/2006/relationships" xmlns:m="http://schemas.openxmlformats.org/officeDocument/2006/math" xmlns:v="urn:schemas-microsoft-com:vml" xmlns:wp14="http://schemas.microsoft.com/office/word/2010/wordprocessingDrawing" xmlns:wp="http://schemas.openxmlformats.org/drawingml/2006/wordprocessingDrawing" xmlns:w10="urn:schemas-microsoft-com:office:word" xmlns:w="http://schemas.openxmlformats.org/wordprocessingml/2006/main" xmlns:w14="http://schemas.microsoft.com/office/word/2010/wordml" xmlns:w15="http://schemas.microsoft.com/office/word/2012/wordml" xmlns:wpg="http://schemas.microsoft.com/office/word/2010/wordprocessingGroup" xmlns:wpi="http://schemas.microsoft.com/office/word/2010/wordprocessingInk" xmlns:wne="http://schemas.microsoft.com/office/word/2006/wordml" xmlns:wps="http://schemas.microsoft.com/office/word/2010/wordprocessingShape" mc:Ignorable="w14 w15 wp14">
+<w:document xmlns:wpc="http://schemas.microsoft.com/office/word/2010/wordprocessingCanvas" xmlns:mo="http://schemas.microsoft.com/office/mac/office/2008/main" xmlns:mc="http://schemas.openxmlformats.org/markup-compatibility/2006" xmlns:mv="urn:schemas-microsoft-com:mac:vml" xmlns:o="urn:schemas-microsoft-com:office:office" xmlns:r="http://schemas.openxmlformats.org/officeDocument/2006/relationships" xmlns:m="http://schemas.openxmlformats.org/officeDocument/2006/math" xmlns:v="urn:schemas-microsoft-com:vml" xmlns:wp14="http://schemas.microsoft.com/office/word/2010/wordprocessingDrawing" xmlns:wp="http://schemas.openxmlformats.org/drawingml/2006/wordprocessingDrawing" xmlns:w10="urn:schemas-microsoft-com:office:word" xmlns:w="http://schemas.openxmlformats.org/wordprocessingml/2006/main" xmlns:w14="http://schemas.microsoft.com/office/word/2010/wordml" xmlns:w15="http://schemas.microsoft.com/office/word/2012/wordml" xmlns:wpg="http://schemas.microsoft.com/office/word/2010/wordprocessingGroup" xmlns:wpi="http://schemas.microsoft.com/office/word/2010/wordprocessingInk" xmlns:wne="http://schemas.microsoft.com/office/word/2006/wordml" xmlns:wps="http://schemas.microsoft.com/office/word/2010/wordprocessingShape" mc:Ignorable="w14 w15 wp14">
   <w:body>
     <w:p>
       <w:pPr>
@@ -252,8 +252,6 @@
         </w:rPr>
         <w:t>done</w:t>
       </w:r>
-      <w:bookmarkStart w:id="0" w:name="_GoBack"/>
-      <w:bookmarkEnd w:id="0"/>
       <w:r>
         <w:rPr>
           <w:sz w:val="22"/>
@@ -274,6 +272,9 @@
           <w:sz w:val="22"/>
         </w:rPr>
       </w:pPr>
+      <w:bookmarkStart w:id="0" w:name="OLE_LINK1"/>
+      <w:bookmarkStart w:id="1" w:name="OLE_LINK2"/>
+      <w:bookmarkStart w:id="2" w:name="_GoBack"/>
       <w:r>
         <w:rPr>
           <w:sz w:val="22"/>
@@ -359,6 +360,9 @@
         <w:t>Week12: Fixing and preparation of demonstration and presentation.</w:t>
       </w:r>
     </w:p>
+    <w:bookmarkEnd w:id="0"/>
+    <w:bookmarkEnd w:id="1"/>
+    <w:bookmarkEnd w:id="2"/>
     <w:p>
       <w:pPr>
         <w:spacing w:line="360" w:lineRule="auto"/>
@@ -506,8 +510,8 @@
 </file>
 
 <file path=word/numbering.xml><?xml version="1.0" encoding="utf-8"?>
-<w:numbering xmlns:wpc="http://schemas.microsoft.com/office/word/2010/wordprocessingCanvas" xmlns:mc="http://schemas.openxmlformats.org/markup-compatibility/2006" xmlns:o="urn:schemas-microsoft-com:office:office" xmlns:r="http://schemas.openxmlformats.org/officeDocument/2006/relationships" xmlns:m="http://schemas.openxmlformats.org/officeDocument/2006/math" xmlns:v="urn:schemas-microsoft-com:vml" xmlns:wp14="http://schemas.microsoft.com/office/word/2010/wordprocessingDrawing" xmlns:wp="http://schemas.openxmlformats.org/drawingml/2006/wordprocessingDrawing" xmlns:w10="urn:schemas-microsoft-com:office:word" xmlns:w="http://schemas.openxmlformats.org/wordprocessingml/2006/main" xmlns:w14="http://schemas.microsoft.com/office/word/2010/wordml" xmlns:w15="http://schemas.microsoft.com/office/word/2012/wordml" xmlns:wpg="http://schemas.microsoft.com/office/word/2010/wordprocessingGroup" xmlns:wpi="http://schemas.microsoft.com/office/word/2010/wordprocessingInk" xmlns:wne="http://schemas.microsoft.com/office/word/2006/wordml" xmlns:wps="http://schemas.microsoft.com/office/word/2010/wordprocessingShape" mc:Ignorable="w14 w15 wp14">
-  <w:abstractNum w:abstractNumId="0" w15:restartNumberingAfterBreak="0">
+<w:numbering xmlns:wpc="http://schemas.microsoft.com/office/word/2010/wordprocessingCanvas" xmlns:mo="http://schemas.microsoft.com/office/mac/office/2008/main" xmlns:mc="http://schemas.openxmlformats.org/markup-compatibility/2006" xmlns:mv="urn:schemas-microsoft-com:mac:vml" xmlns:o="urn:schemas-microsoft-com:office:office" xmlns:r="http://schemas.openxmlformats.org/officeDocument/2006/relationships" xmlns:m="http://schemas.openxmlformats.org/officeDocument/2006/math" xmlns:v="urn:schemas-microsoft-com:vml" xmlns:wp14="http://schemas.microsoft.com/office/word/2010/wordprocessingDrawing" xmlns:wp="http://schemas.openxmlformats.org/drawingml/2006/wordprocessingDrawing" xmlns:w10="urn:schemas-microsoft-com:office:word" xmlns:w="http://schemas.openxmlformats.org/wordprocessingml/2006/main" xmlns:w14="http://schemas.microsoft.com/office/word/2010/wordml" xmlns:w15="http://schemas.microsoft.com/office/word/2012/wordml" xmlns:wpg="http://schemas.microsoft.com/office/word/2010/wordprocessingGroup" xmlns:wpi="http://schemas.microsoft.com/office/word/2010/wordprocessingInk" xmlns:wne="http://schemas.microsoft.com/office/word/2006/wordml" xmlns:wps="http://schemas.microsoft.com/office/word/2010/wordprocessingShape" mc:Ignorable="w14 w15 wp14">
+  <w:abstractNum w:abstractNumId="0">
     <w:nsid w:val="16254F69"/>
     <w:multiLevelType w:val="hybridMultilevel"/>
     <w:tmpl w:val="536A979A"/>
@@ -622,7 +626,7 @@
       </w:rPr>
     </w:lvl>
   </w:abstractNum>
-  <w:abstractNum w:abstractNumId="1" w15:restartNumberingAfterBreak="0">
+  <w:abstractNum w:abstractNumId="1">
     <w:nsid w:val="1BD72F08"/>
     <w:multiLevelType w:val="hybridMultilevel"/>
     <w:tmpl w:val="F30476A6"/>
@@ -760,7 +764,7 @@
     </w:rPrDefault>
     <w:pPrDefault/>
   </w:docDefaults>
-  <w:latentStyles w:defLockedState="0" w:defUIPriority="99" w:defSemiHidden="0" w:defUnhideWhenUsed="0" w:defQFormat="0" w:count="371">
+  <w:latentStyles w:defLockedState="0" w:defUIPriority="99" w:defSemiHidden="0" w:defUnhideWhenUsed="0" w:defQFormat="0" w:count="382">
     <w:lsdException w:name="Normal" w:uiPriority="0" w:qFormat="1"/>
     <w:lsdException w:name="heading 1" w:uiPriority="9" w:qFormat="1"/>
     <w:lsdException w:name="heading 2" w:semiHidden="1" w:uiPriority="9" w:unhideWhenUsed="1" w:qFormat="1"/>
@@ -866,7 +870,6 @@
     <w:lsdException w:name="HTML Sample" w:semiHidden="1" w:unhideWhenUsed="1"/>
     <w:lsdException w:name="HTML Typewriter" w:semiHidden="1" w:unhideWhenUsed="1"/>
     <w:lsdException w:name="HTML Variable" w:semiHidden="1" w:unhideWhenUsed="1"/>
-    <w:lsdException w:name="Normal Table" w:semiHidden="1" w:unhideWhenUsed="1"/>
     <w:lsdException w:name="annotation subject" w:semiHidden="1" w:unhideWhenUsed="1"/>
     <w:lsdException w:name="No List" w:semiHidden="1" w:unhideWhenUsed="1"/>
     <w:lsdException w:name="Outline List 1" w:semiHidden="1" w:unhideWhenUsed="1"/>
@@ -912,11 +915,9 @@
     <w:lsdException w:name="Table Subtle 1" w:semiHidden="1" w:unhideWhenUsed="1"/>
     <w:lsdException w:name="Table Subtle 2" w:semiHidden="1" w:unhideWhenUsed="1"/>
     <w:lsdException w:name="Table Web 1" w:semiHidden="1" w:unhideWhenUsed="1"/>
-    <w:lsdException w:name="Table Web 2" w:semiHidden="1" w:unhideWhenUsed="1"/>
     <w:lsdException w:name="Table Web 3" w:semiHidden="1" w:unhideWhenUsed="1"/>
     <w:lsdException w:name="Balloon Text" w:semiHidden="1" w:unhideWhenUsed="1"/>
     <w:lsdException w:name="Table Grid" w:uiPriority="39"/>
-    <w:lsdException w:name="Table Theme" w:semiHidden="1" w:unhideWhenUsed="1"/>
     <w:lsdException w:name="Placeholder Text" w:semiHidden="1"/>
     <w:lsdException w:name="No Spacing" w:uiPriority="1" w:qFormat="1"/>
     <w:lsdException w:name="Light Shading" w:uiPriority="60"/>
@@ -1132,6 +1133,8 @@
     <w:lsdException w:name="List Table 5 Dark Accent 6" w:uiPriority="50"/>
     <w:lsdException w:name="List Table 6 Colorful Accent 6" w:uiPriority="51"/>
     <w:lsdException w:name="List Table 7 Colorful Accent 6" w:uiPriority="52"/>
+    <w:lsdException w:name="Mention" w:semiHidden="1" w:unhideWhenUsed="1"/>
+    <w:lsdException w:name="Smart Hyperlink" w:semiHidden="1" w:unhideWhenUsed="1"/>
   </w:latentStyles>
   <w:style w:type="paragraph" w:default="1" w:styleId="Normal">
     <w:name w:val="Normal"/>

</xml_diff>